<commit_message>
Update binder. Add initial class diagram. Add fixed use case analysis diagram.
</commit_message>
<xml_diff>
--- a/design/use_case/diagram/DiagramLog.docx
+++ b/design/use_case/diagram/DiagramLog.docx
@@ -9,7 +9,7 @@
           <w:b/>
         </w:rPr>
       </w:pPr>
-      <w:bookmarkStart w:id="0" w:name="_Toc127741366"/>
+      <w:bookmarkStart w:id="0" w:name="_Toc128321372"/>
       <w:r>
         <w:rPr>
           <w:b/>
@@ -201,7 +201,12 @@
           </w:tcPr>
           <w:p>
             <w:r>
-              <w:t>19/02/2023</w:t>
+              <w:t>26</w:t>
+            </w:r>
+            <w:bookmarkStart w:id="1" w:name="_GoBack"/>
+            <w:bookmarkEnd w:id="1"/>
+            <w:r>
+              <w:t>/02/2023</w:t>
             </w:r>
           </w:p>
         </w:tc>
@@ -296,7 +301,7 @@
                 <w:r>
                   <w:fldChar w:fldCharType="separate"/>
                 </w:r>
-                <w:hyperlink w:anchor="_Toc127741366" w:history="1">
+                <w:hyperlink w:anchor="_Toc128321372" w:history="1">
                   <w:r>
                     <w:rPr>
                       <w:rStyle w:val="Hyperlink"/>
@@ -324,7 +329,7 @@
                       <w:noProof/>
                       <w:webHidden/>
                     </w:rPr>
-                    <w:instrText xml:space="preserve"> PAGEREF _Toc127741366 \h </w:instrText>
+                    <w:instrText xml:space="preserve"> PAGEREF _Toc128321372 \h </w:instrText>
                   </w:r>
                   <w:r>
                     <w:rPr>
@@ -367,7 +372,7 @@
                     <w:lang w:val="en-GB" w:eastAsia="en-GB"/>
                   </w:rPr>
                 </w:pPr>
-                <w:hyperlink w:anchor="_Toc127741367" w:history="1">
+                <w:hyperlink w:anchor="_Toc128321373" w:history="1">
                   <w:r>
                     <w:rPr>
                       <w:rStyle w:val="Hyperlink"/>
@@ -412,7 +417,7 @@
                       <w:noProof/>
                       <w:webHidden/>
                     </w:rPr>
-                    <w:instrText xml:space="preserve"> PAGEREF _Toc127741367 \h </w:instrText>
+                    <w:instrText xml:space="preserve"> PAGEREF _Toc128321373 \h </w:instrText>
                   </w:r>
                   <w:r>
                     <w:rPr>
@@ -455,7 +460,7 @@
                     <w:lang w:val="en-GB" w:eastAsia="en-GB"/>
                   </w:rPr>
                 </w:pPr>
-                <w:hyperlink w:anchor="_Toc127741368" w:history="1">
+                <w:hyperlink w:anchor="_Toc128321374" w:history="1">
                   <w:r>
                     <w:rPr>
                       <w:rStyle w:val="Hyperlink"/>
@@ -500,7 +505,7 @@
                       <w:noProof/>
                       <w:webHidden/>
                     </w:rPr>
-                    <w:instrText xml:space="preserve"> PAGEREF _Toc127741368 \h </w:instrText>
+                    <w:instrText xml:space="preserve"> PAGEREF _Toc128321374 \h </w:instrText>
                   </w:r>
                   <w:r>
                     <w:rPr>
@@ -543,7 +548,7 @@
                     <w:lang w:val="en-GB" w:eastAsia="en-GB"/>
                   </w:rPr>
                 </w:pPr>
-                <w:hyperlink w:anchor="_Toc127741369" w:history="1">
+                <w:hyperlink w:anchor="_Toc128321375" w:history="1">
                   <w:r>
                     <w:rPr>
                       <w:rStyle w:val="Hyperlink"/>
@@ -588,7 +593,7 @@
                       <w:noProof/>
                       <w:webHidden/>
                     </w:rPr>
-                    <w:instrText xml:space="preserve"> PAGEREF _Toc127741369 \h </w:instrText>
+                    <w:instrText xml:space="preserve"> PAGEREF _Toc128321375 \h </w:instrText>
                   </w:r>
                   <w:r>
                     <w:rPr>
@@ -631,7 +636,7 @@
                     <w:lang w:val="en-GB" w:eastAsia="en-GB"/>
                   </w:rPr>
                 </w:pPr>
-                <w:hyperlink w:anchor="_Toc127741370" w:history="1">
+                <w:hyperlink w:anchor="_Toc128321376" w:history="1">
                   <w:r>
                     <w:rPr>
                       <w:rStyle w:val="Hyperlink"/>
@@ -676,7 +681,7 @@
                       <w:noProof/>
                       <w:webHidden/>
                     </w:rPr>
-                    <w:instrText xml:space="preserve"> PAGEREF _Toc127741370 \h </w:instrText>
+                    <w:instrText xml:space="preserve"> PAGEREF _Toc128321376 \h </w:instrText>
                   </w:r>
                   <w:r>
                     <w:rPr>
@@ -696,7 +701,95 @@
                       <w:noProof/>
                       <w:webHidden/>
                     </w:rPr>
-                    <w:t>1</w:t>
+                    <w:t>2</w:t>
+                  </w:r>
+                  <w:r>
+                    <w:rPr>
+                      <w:noProof/>
+                      <w:webHidden/>
+                    </w:rPr>
+                    <w:fldChar w:fldCharType="end"/>
+                  </w:r>
+                </w:hyperlink>
+              </w:p>
+              <w:p>
+                <w:pPr>
+                  <w:pStyle w:val="TOC1"/>
+                  <w:tabs>
+                    <w:tab w:val="right" w:leader="dot" w:pos="9350"/>
+                  </w:tabs>
+                  <w:rPr>
+                    <w:rFonts w:cstheme="minorBidi"/>
+                    <w:noProof/>
+                    <w:lang w:val="en-GB" w:eastAsia="en-GB"/>
+                  </w:rPr>
+                </w:pPr>
+                <w:hyperlink w:anchor="_Toc128321377" w:history="1">
+                  <w:r>
+                    <w:rPr>
+                      <w:rStyle w:val="Hyperlink"/>
+                      <w:b/>
+                      <w:noProof/>
+                    </w:rPr>
+                    <w:t>Use Case Analysis Diagram, fixed – 24</w:t>
+                  </w:r>
+                  <w:r>
+                    <w:rPr>
+                      <w:rStyle w:val="Hyperlink"/>
+                      <w:b/>
+                      <w:noProof/>
+                      <w:vertAlign w:val="superscript"/>
+                    </w:rPr>
+                    <w:t>th</w:t>
+                  </w:r>
+                  <w:r>
+                    <w:rPr>
+                      <w:rStyle w:val="Hyperlink"/>
+                      <w:b/>
+                      <w:noProof/>
+                    </w:rPr>
+                    <w:t xml:space="preserve"> February 2023; 17:29</w:t>
+                  </w:r>
+                  <w:r>
+                    <w:rPr>
+                      <w:noProof/>
+                      <w:webHidden/>
+                    </w:rPr>
+                    <w:tab/>
+                  </w:r>
+                  <w:r>
+                    <w:rPr>
+                      <w:noProof/>
+                      <w:webHidden/>
+                    </w:rPr>
+                    <w:fldChar w:fldCharType="begin"/>
+                  </w:r>
+                  <w:r>
+                    <w:rPr>
+                      <w:noProof/>
+                      <w:webHidden/>
+                    </w:rPr>
+                    <w:instrText xml:space="preserve"> PAGEREF _Toc128321377 \h </w:instrText>
+                  </w:r>
+                  <w:r>
+                    <w:rPr>
+                      <w:noProof/>
+                      <w:webHidden/>
+                    </w:rPr>
+                  </w:r>
+                  <w:r>
+                    <w:rPr>
+                      <w:noProof/>
+                      <w:webHidden/>
+                    </w:rPr>
+                    <w:fldChar w:fldCharType="separate"/>
+                  </w:r>
+                  <w:r>
+                    <w:rPr>
+                      <w:noProof/>
+                      <w:webHidden/>
+                    </w:rPr>
+                    <w:t>2</w:t>
                   </w:r>
                   <w:r>
                     <w:rPr>
@@ -736,7 +829,7 @@
           <w:b/>
         </w:rPr>
       </w:pPr>
-      <w:bookmarkStart w:id="1" w:name="_Toc127741367"/>
+      <w:bookmarkStart w:id="2" w:name="_Toc128321373"/>
       <w:r>
         <w:rPr>
           <w:b/>
@@ -755,75 +848,38 @@
           <w:b/>
         </w:rPr>
         <w:t xml:space="preserve"> February 2023; 21:40</w:t>
-      </w:r>
-      <w:bookmarkEnd w:id="1"/>
-    </w:p>
-    <w:p>
-      <w:pPr>
-        <w:pStyle w:val="NoSpacing"/>
-      </w:pPr>
-      <w:r>
-        <w:t>Stored as: 10-02-2023-diagram.docx</w:t>
-      </w:r>
-    </w:p>
-    <w:p>
-      <w:pPr>
-        <w:pStyle w:val="NoSpacing"/>
-      </w:pPr>
-      <w:r>
-        <w:t>Auxiliary stored as: 10-02-2023-diagram.vpp</w:t>
-      </w:r>
-    </w:p>
-    <w:p>
-      <w:pPr>
-        <w:pStyle w:val="Heading1"/>
-        <w:rPr>
-          <w:b/>
-        </w:rPr>
-      </w:pPr>
-      <w:bookmarkStart w:id="2" w:name="_Toc127741368"/>
-      <w:r>
-        <w:rPr>
-          <w:b/>
-        </w:rPr>
-        <w:t>Use Case Analysis Decode – 12</w:t>
-      </w:r>
-      <w:r>
-        <w:rPr>
-          <w:b/>
-          <w:vertAlign w:val="superscript"/>
-        </w:rPr>
-        <w:t>th</w:t>
-      </w:r>
-      <w:r>
-        <w:rPr>
-          <w:b/>
-        </w:rPr>
-        <w:t xml:space="preserve"> February 2023; 19:10</w:t>
       </w:r>
       <w:bookmarkEnd w:id="2"/>
     </w:p>
     <w:p>
-      <w:r>
-        <w:t>Stored as: 12-02-2023</w:t>
-      </w:r>
-      <w:r>
-        <w:t>-decode.txt</w:t>
+      <w:pPr>
+        <w:pStyle w:val="NoSpacing"/>
+      </w:pPr>
+      <w:r>
+        <w:t>Stored as: 10-02-2023-diagram.docx</w:t>
       </w:r>
     </w:p>
     <w:p>
       <w:pPr>
+        <w:pStyle w:val="NoSpacing"/>
+      </w:pPr>
+      <w:r>
+        <w:t>Auxiliary stored as: 10-02-2023-diagram.vpp</w:t>
+      </w:r>
+    </w:p>
+    <w:p>
+      <w:pPr>
         <w:pStyle w:val="Heading1"/>
         <w:rPr>
           <w:b/>
         </w:rPr>
       </w:pPr>
-      <w:bookmarkStart w:id="3" w:name="_Toc127741369"/>
-      <w:r>
-        <w:rPr>
-          <w:b/>
-        </w:rPr>
-        <w:t>Use Case Analysis Diagram, phase 2 – 12</w:t>
+      <w:bookmarkStart w:id="3" w:name="_Toc128321374"/>
+      <w:r>
+        <w:rPr>
+          <w:b/>
+        </w:rPr>
+        <w:t>Use Case Analysis Decode – 12</w:t>
       </w:r>
       <w:r>
         <w:rPr>
@@ -836,13 +892,16 @@
         <w:rPr>
           <w:b/>
         </w:rPr>
-        <w:t xml:space="preserve"> February 2023; 20:30</w:t>
+        <w:t xml:space="preserve"> February 2023; 19:10</w:t>
       </w:r>
       <w:bookmarkEnd w:id="3"/>
     </w:p>
     <w:p>
       <w:r>
-        <w:t>Stored as: 12-02-2023-diagram.docx</w:t>
+        <w:t>Stored as: 12-02-2023</w:t>
+      </w:r>
+      <w:r>
+        <w:t>-decode.txt</w:t>
       </w:r>
     </w:p>
     <w:p>
@@ -852,12 +911,12 @@
           <w:b/>
         </w:rPr>
       </w:pPr>
-      <w:bookmarkStart w:id="4" w:name="_Toc127741370"/>
-      <w:r>
-        <w:rPr>
-          <w:b/>
-        </w:rPr>
-        <w:t>Use Case Analysis Diagram, complete – 12</w:t>
+      <w:bookmarkStart w:id="4" w:name="_Toc128321375"/>
+      <w:r>
+        <w:rPr>
+          <w:b/>
+        </w:rPr>
+        <w:t>Use Case Analysis Diagram, phase 2 – 12</w:t>
       </w:r>
       <w:r>
         <w:rPr>
@@ -870,18 +929,43 @@
         <w:rPr>
           <w:b/>
         </w:rPr>
-        <w:t xml:space="preserve"> February 2023; 23:40</w:t>
+        <w:t xml:space="preserve"> February 2023; 20:30</w:t>
       </w:r>
       <w:bookmarkEnd w:id="4"/>
     </w:p>
     <w:p>
-      <w:pPr>
-        <w:pStyle w:val="NoSpacing"/>
-      </w:pPr>
-      <w:r>
-        <w:t>Stored as: 12-02-2023-diagram-1.docx</w:t>
-      </w:r>
-      <w:bookmarkStart w:id="5" w:name="_GoBack"/>
+      <w:r>
+        <w:t>Stored as: 12-02-2023-diagram.docx</w:t>
+      </w:r>
+    </w:p>
+    <w:p>
+      <w:pPr>
+        <w:pStyle w:val="Heading1"/>
+        <w:rPr>
+          <w:b/>
+        </w:rPr>
+      </w:pPr>
+      <w:bookmarkStart w:id="5" w:name="_Toc128321376"/>
+      <w:r>
+        <w:rPr>
+          <w:b/>
+        </w:rPr>
+        <w:lastRenderedPageBreak/>
+        <w:t>Use Case Analysis Diagram, complete – 12</w:t>
+      </w:r>
+      <w:r>
+        <w:rPr>
+          <w:b/>
+          <w:vertAlign w:val="superscript"/>
+        </w:rPr>
+        <w:t>th</w:t>
+      </w:r>
+      <w:r>
+        <w:rPr>
+          <w:b/>
+        </w:rPr>
+        <w:t xml:space="preserve"> February 2023; 23:40</w:t>
+      </w:r>
       <w:bookmarkEnd w:id="5"/>
     </w:p>
     <w:p>
@@ -889,8 +973,54 @@
         <w:pStyle w:val="NoSpacing"/>
       </w:pPr>
       <w:r>
-        <w:lastRenderedPageBreak/>
+        <w:t>Stored as: 12-02-2023-diagram-1.docx</w:t>
+      </w:r>
+    </w:p>
+    <w:p>
+      <w:pPr>
+        <w:pStyle w:val="NoSpacing"/>
+      </w:pPr>
+      <w:r>
         <w:t>Auxiliary stored as: 12-02-2023-diagram-1.vpp</w:t>
+      </w:r>
+    </w:p>
+    <w:p>
+      <w:pPr>
+        <w:pStyle w:val="Heading1"/>
+        <w:rPr>
+          <w:b/>
+        </w:rPr>
+      </w:pPr>
+      <w:bookmarkStart w:id="6" w:name="_Toc128321377"/>
+      <w:r>
+        <w:rPr>
+          <w:b/>
+        </w:rPr>
+        <w:t>Use Case Analysis Diagram, fixed – 24</w:t>
+      </w:r>
+      <w:r>
+        <w:rPr>
+          <w:b/>
+          <w:vertAlign w:val="superscript"/>
+        </w:rPr>
+        <w:t>th</w:t>
+      </w:r>
+      <w:r>
+        <w:rPr>
+          <w:b/>
+        </w:rPr>
+        <w:t xml:space="preserve"> February 2023; 17:29</w:t>
+      </w:r>
+      <w:bookmarkEnd w:id="6"/>
+    </w:p>
+    <w:p>
+      <w:r>
+        <w:t>Stored as: 24-02-2023-diagram.docx</w:t>
+      </w:r>
+    </w:p>
+    <w:p>
+      <w:r>
+        <w:t>Auxiliary stored as: 24-02-2023-diagram.vpp</w:t>
       </w:r>
     </w:p>
     <w:sectPr>
@@ -2044,7 +2174,7 @@
 </file>
 
 <file path=customXml/itemProps1.xml><?xml version="1.0" encoding="utf-8"?>
-<ds:datastoreItem xmlns:ds="http://schemas.openxmlformats.org/officeDocument/2006/customXml" ds:itemID="{96E8BF09-F8FF-436A-A091-14E55CF330A3}">
+<ds:datastoreItem xmlns:ds="http://schemas.openxmlformats.org/officeDocument/2006/customXml" ds:itemID="{8CC0923E-4879-486A-8CED-61D1241FEECF}">
   <ds:schemaRefs>
     <ds:schemaRef ds:uri="http://schemas.openxmlformats.org/officeDocument/2006/bibliography"/>
   </ds:schemaRefs>

</xml_diff>